<commit_message>
added comments for jayashn
</commit_message>
<xml_diff>
--- a/jayashn/Arun_comments (2).docx
+++ b/jayashn/Arun_comments (2).docx
@@ -1,68 +1,36 @@
 
 <file path=word/document.xml><?xml version="1.0" encoding="utf-8"?>
-<w:document xmlns:mc="http://schemas.openxmlformats.org/markup-compatibility/2006" xmlns:o="urn:schemas-microsoft-com:office:office" xmlns:r="http://schemas.openxmlformats.org/officeDocument/2006/relationships" xmlns:m="http://schemas.openxmlformats.org/officeDocument/2006/math" xmlns:v="urn:schemas-microsoft-com:vml" xmlns:wp="http://schemas.openxmlformats.org/drawingml/2006/wordprocessingDrawing" xmlns:w10="urn:schemas-microsoft-com:office:word" xmlns:w="http://schemas.openxmlformats.org/wordprocessingml/2006/main" xmlns:wne="http://schemas.microsoft.com/office/word/2006/wordml" xmlns:sl="http://schemas.openxmlformats.org/schemaLibrary/2006/main" xmlns:a="http://schemas.openxmlformats.org/drawingml/2006/main" xmlns:pic="http://schemas.openxmlformats.org/drawingml/2006/picture" xmlns:c="http://schemas.openxmlformats.org/drawingml/2006/chart" xmlns:lc="http://schemas.openxmlformats.org/drawingml/2006/lockedCanvas" xmlns:dgm="http://schemas.openxmlformats.org/drawingml/2006/diagram" xmlns:wps="http://schemas.microsoft.com/office/word/2010/wordprocessingShape" xmlns:wpg="http://schemas.microsoft.com/office/word/2010/wordprocessingGroup" xmlns:w14="http://schemas.microsoft.com/office/word/2010/wordml" xmlns:w15="http://schemas.microsoft.com/office/word/2012/wordml">
+<w:document xmlns:wpc="http://schemas.microsoft.com/office/word/2010/wordprocessingCanvas" xmlns:cx="http://schemas.microsoft.com/office/drawing/2014/chartex" xmlns:cx1="http://schemas.microsoft.com/office/drawing/2015/9/8/chartex" xmlns:cx2="http://schemas.microsoft.com/office/drawing/2015/10/21/chartex" xmlns:cx3="http://schemas.microsoft.com/office/drawing/2016/5/9/chartex" xmlns:cx4="http://schemas.microsoft.com/office/drawing/2016/5/10/chartex" xmlns:cx5="http://schemas.microsoft.com/office/drawing/2016/5/11/chartex" xmlns:cx6="http://schemas.microsoft.com/office/drawing/2016/5/12/chartex" xmlns:cx7="http://schemas.microsoft.com/office/drawing/2016/5/13/chartex" xmlns:cx8="http://schemas.microsoft.com/office/drawing/2016/5/14/chartex" xmlns:mc="http://schemas.openxmlformats.org/markup-compatibility/2006" xmlns:aink="http://schemas.microsoft.com/office/drawing/2016/ink" xmlns:am3d="http://schemas.microsoft.com/office/drawing/2017/model3d" xmlns:o="urn:schemas-microsoft-com:office:office" xmlns:r="http://schemas.openxmlformats.org/officeDocument/2006/relationships" xmlns:m="http://schemas.openxmlformats.org/officeDocument/2006/math" xmlns:v="urn:schemas-microsoft-com:vml" xmlns:wp14="http://schemas.microsoft.com/office/word/2010/wordprocessingDrawing" xmlns:wp="http://schemas.openxmlformats.org/drawingml/2006/wordprocessingDrawing" xmlns:w10="urn:schemas-microsoft-com:office:word" xmlns:w="http://schemas.openxmlformats.org/wordprocessingml/2006/main" xmlns:w14="http://schemas.microsoft.com/office/word/2010/wordml" xmlns:w15="http://schemas.microsoft.com/office/word/2012/wordml" xmlns:w16cex="http://schemas.microsoft.com/office/word/2018/wordml/cex" xmlns:w16cid="http://schemas.microsoft.com/office/word/2016/wordml/cid" xmlns:w16="http://schemas.microsoft.com/office/word/2018/wordml" xmlns:w16se="http://schemas.microsoft.com/office/word/2015/wordml/symex" xmlns:wpg="http://schemas.microsoft.com/office/word/2010/wordprocessingGroup" xmlns:wpi="http://schemas.microsoft.com/office/word/2010/wordprocessingInk" xmlns:wne="http://schemas.microsoft.com/office/word/2006/wordml" xmlns:wps="http://schemas.microsoft.com/office/word/2010/wordprocessingShape" mc:Ignorable="w14 w15 w16se w16cid w16 w16cex wp14">
   <w:body>
     <w:p>
       <w:pPr>
         <w:rPr>
-          <w:b w:val="1"/>
-        </w:rPr>
-      </w:pPr>
-      <w:r>
-        <w:rPr>
-          <w:b w:val="1"/>
-          <w:rtl w:val="0"/>
-        </w:rPr>
-        <w:t xml:space="preserve">Comments for sales_prediction.py</w:t>
-      </w:r>
-    </w:p>
-    <w:p>
-      <w:pPr>
-        <w:rPr/>
-      </w:pPr>
-      <w:r>
-        <w:rPr>
-          <w:rtl w:val="0"/>
-        </w:rPr>
-      </w:r>
-    </w:p>
-    <w:p>
-      <w:pPr>
-        <w:rPr/>
-      </w:pPr>
-      <w:r>
-        <w:rPr>
-          <w:rtl w:val="0"/>
-        </w:rPr>
-        <w:t xml:space="preserve">You have explored various possibilities and used feature engineering like PCA. You can also additionally explore the following</w:t>
-      </w:r>
-    </w:p>
-    <w:p>
-      <w:pPr>
-        <w:rPr/>
-      </w:pPr>
-      <w:r>
-        <w:rPr>
-          <w:rtl w:val="0"/>
-        </w:rPr>
-      </w:r>
-    </w:p>
+          <w:b/>
+        </w:rPr>
+      </w:pPr>
+      <w:r>
+        <w:rPr>
+          <w:b/>
+        </w:rPr>
+        <w:t>Comments for sales_prediction.py</w:t>
+      </w:r>
+    </w:p>
+    <w:p/>
+    <w:p>
+      <w:r>
+        <w:t>You have explored various possibilities and used feature engineering like PCA. You can also additionally explore the following</w:t>
+      </w:r>
+    </w:p>
+    <w:p/>
     <w:p>
       <w:pPr>
         <w:numPr>
           <w:ilvl w:val="0"/>
           <w:numId w:val="1"/>
         </w:numPr>
-        <w:ind w:left="720" w:hanging="360"/>
-        <w:rPr>
-          <w:u w:val="none"/>
-        </w:rPr>
-      </w:pPr>
-      <w:r>
-        <w:rPr>
-          <w:rtl w:val="0"/>
-        </w:rPr>
-        <w:t xml:space="preserve">Find the correlation of the dependent variable on all independent variables and eliminate unwanted features</w:t>
+      </w:pPr>
+      <w:r>
+        <w:t>Find the correlation of the dependent variable on all independent variables and eliminate unwanted features</w:t>
       </w:r>
     </w:p>
     <w:p>
@@ -71,16 +39,20 @@
           <w:ilvl w:val="0"/>
           <w:numId w:val="1"/>
         </w:numPr>
-        <w:ind w:left="720" w:hanging="360"/>
-        <w:rPr>
-          <w:u w:val="none"/>
-        </w:rPr>
-      </w:pPr>
-      <w:r>
-        <w:rPr>
-          <w:rtl w:val="0"/>
-        </w:rPr>
-        <w:t xml:space="preserve">You can group features to exploit the interaction behaviour between features </w:t>
+      </w:pPr>
+      <w:r>
+        <w:t>You can group featur</w:t>
+      </w:r>
+      <w:r>
+        <w:t xml:space="preserve">es to exploit the interaction </w:t>
+      </w:r>
+      <w:proofErr w:type="spellStart"/>
+      <w:r>
+        <w:t>behaviour</w:t>
+      </w:r>
+      <w:proofErr w:type="spellEnd"/>
+      <w:r>
+        <w:t xml:space="preserve"> between features </w:t>
       </w:r>
     </w:p>
     <w:p>
@@ -89,77 +61,256 @@
           <w:ilvl w:val="0"/>
           <w:numId w:val="1"/>
         </w:numPr>
-        <w:ind w:left="720" w:hanging="360"/>
-        <w:rPr>
-          <w:u w:val="none"/>
-        </w:rPr>
-      </w:pPr>
-      <w:r>
-        <w:rPr>
-          <w:rtl w:val="0"/>
-        </w:rPr>
-        <w:t xml:space="preserve">You can also try other regression models involving higher degree polynomials</w:t>
-      </w:r>
-    </w:p>
-    <w:p>
-      <w:pPr>
-        <w:rPr/>
-      </w:pPr>
-      <w:r>
-        <w:rPr>
-          <w:rtl w:val="0"/>
-        </w:rPr>
-      </w:r>
-    </w:p>
-    <w:p>
-      <w:pPr>
-        <w:rPr>
-          <w:b w:val="1"/>
-        </w:rPr>
-      </w:pPr>
-      <w:r>
-        <w:rPr>
-          <w:b w:val="1"/>
-          <w:rtl w:val="0"/>
-        </w:rPr>
-        <w:t xml:space="preserve">Comments for Stock_predict.py</w:t>
-      </w:r>
-    </w:p>
-    <w:p>
-      <w:pPr>
-        <w:rPr>
-          <w:b w:val="1"/>
-        </w:rPr>
-      </w:pPr>
-      <w:r>
-        <w:rPr>
-          <w:rtl w:val="0"/>
-        </w:rPr>
-      </w:r>
-    </w:p>
-    <w:p>
-      <w:pPr>
-        <w:rPr/>
-      </w:pPr>
-      <w:r>
-        <w:rPr>
-          <w:rtl w:val="0"/>
-        </w:rPr>
-        <w:t xml:space="preserve">You have tried  all possible algorithms and feature engineering algorithms and identified the best possible fit for this data. You could also use all the features instead of limiting your algorithm to open, close, high and low. This could give you more opportunities when you look at volume, PE ratio and features available in the dataset. Given that you have also attempted lasso regression. Lasso will easily eliminate the features that are not relevant.  </w:t>
+      </w:pPr>
+      <w:r>
+        <w:t>You can also try other regression models involving higher degree polynomials</w:t>
+      </w:r>
+    </w:p>
+    <w:p/>
+    <w:p>
+      <w:pPr>
+        <w:rPr>
+          <w:b/>
+        </w:rPr>
+      </w:pPr>
+      <w:r>
+        <w:rPr>
+          <w:b/>
+        </w:rPr>
+        <w:t>Comments for Stock_predict.py</w:t>
+      </w:r>
+    </w:p>
+    <w:p>
+      <w:pPr>
+        <w:rPr>
+          <w:b/>
+        </w:rPr>
+      </w:pPr>
+    </w:p>
+    <w:p>
+      <w:r>
+        <w:t>You have tried  all possible algorithms and feature engineering algorithms and identified</w:t>
+      </w:r>
+      <w:r>
+        <w:t xml:space="preserve"> the best possible fit for this data. You could also use all the features instead of limiting your algorithm to open, close, high and low. This could give you more opportunities when you look at volume, PE ratio and features available in the dataset. Given</w:t>
+      </w:r>
+      <w:r>
+        <w:t xml:space="preserve"> that you have also attempted lasso regression. Lasso will easily eliminate the features that are not relevant.  </w:t>
+      </w:r>
+    </w:p>
+    <w:p/>
+    <w:p>
+      <w:r>
+        <w:t>C</w:t>
+      </w:r>
+      <w:r>
+        <w:rPr>
+          <w:b/>
+          <w:bCs/>
+        </w:rPr>
+        <w:t xml:space="preserve">omments for </w:t>
+      </w:r>
+      <w:proofErr w:type="gramStart"/>
+      <w:r>
+        <w:rPr>
+          <w:b/>
+          <w:bCs/>
+        </w:rPr>
+        <w:t>dogs</w:t>
+      </w:r>
+      <w:proofErr w:type="gramEnd"/>
+      <w:r>
+        <w:rPr>
+          <w:b/>
+          <w:bCs/>
+        </w:rPr>
+        <w:t xml:space="preserve"> vs cat</w:t>
+      </w:r>
+    </w:p>
+    <w:p/>
+    <w:p>
+      <w:r>
+        <w:t xml:space="preserve">Given that you have modified the given code and changed the hyper parameters so that the number of convolution layer has been reduced and dense layer has been added. Was there a specific reason why you choose to do this. In order to narrow down on the right set of parameters you want you use packages like </w:t>
+      </w:r>
+      <w:proofErr w:type="spellStart"/>
+      <w:r>
+        <w:t>hyperopt</w:t>
+      </w:r>
+      <w:proofErr w:type="spellEnd"/>
+      <w:r>
+        <w:t xml:space="preserve"> which we will discuss tomorrow</w:t>
+      </w:r>
+    </w:p>
+    <w:p/>
+    <w:p>
+      <w:pPr>
+        <w:rPr>
+          <w:b/>
+          <w:bCs/>
+        </w:rPr>
+      </w:pPr>
+      <w:r>
+        <w:rPr>
+          <w:b/>
+          <w:bCs/>
+        </w:rPr>
+        <w:t>Comments for Email</w:t>
+      </w:r>
+    </w:p>
+    <w:p/>
+    <w:p>
+      <w:pPr>
+        <w:rPr>
+          <w:b/>
+          <w:bCs/>
+        </w:rPr>
+      </w:pPr>
+      <w:r>
+        <w:t xml:space="preserve">You have attempted to use </w:t>
+      </w:r>
+      <w:proofErr w:type="spellStart"/>
+      <w:r>
+        <w:t>tfidf</w:t>
+      </w:r>
+      <w:proofErr w:type="spellEnd"/>
+      <w:r>
+        <w:t xml:space="preserve"> vectorizer and applied multinomial naïve base algorithm. Historically it </w:t>
+      </w:r>
+      <w:proofErr w:type="spellStart"/>
+      <w:r>
+        <w:t>si</w:t>
+      </w:r>
+      <w:proofErr w:type="spellEnd"/>
+      <w:r>
+        <w:t xml:space="preserve"> proven that is outperformed by the various </w:t>
+      </w:r>
+      <w:proofErr w:type="spellStart"/>
+      <w:r>
+        <w:t>rnn</w:t>
+      </w:r>
+      <w:proofErr w:type="spellEnd"/>
+      <w:r>
+        <w:t xml:space="preserve"> variants like bidirectional LSTM, LSTM and GRUs. If you are concerned with the computational </w:t>
+      </w:r>
+      <w:proofErr w:type="gramStart"/>
+      <w:r>
+        <w:t>cost</w:t>
+      </w:r>
+      <w:proofErr w:type="gramEnd"/>
+      <w:r>
+        <w:t xml:space="preserve"> you nay also try conv1D neural networks. If you are satisfied with the accuracies from this model you can test with different test sets and prediction datasets</w:t>
+      </w:r>
+      <w:r>
+        <w:rPr>
+          <w:b/>
+          <w:bCs/>
+        </w:rPr>
+        <w:t xml:space="preserve"> </w:t>
+      </w:r>
+      <w:r>
+        <w:rPr>
+          <w:b/>
+          <w:bCs/>
+        </w:rPr>
+        <w:t xml:space="preserve">. </w:t>
+      </w:r>
+      <w:r>
+        <w:t xml:space="preserve">you may want </w:t>
+      </w:r>
+      <w:proofErr w:type="gramStart"/>
+      <w:r>
+        <w:t>consider</w:t>
+      </w:r>
+      <w:proofErr w:type="gramEnd"/>
+      <w:r>
+        <w:t xml:space="preserve"> pre trained models like mobile net or </w:t>
+      </w:r>
+      <w:proofErr w:type="spellStart"/>
+      <w:r>
+        <w:t>vgg</w:t>
+      </w:r>
+      <w:proofErr w:type="spellEnd"/>
+      <w:r>
+        <w:t xml:space="preserve"> net</w:t>
+      </w:r>
+    </w:p>
+    <w:p>
+      <w:pPr>
+        <w:rPr>
+          <w:b/>
+          <w:bCs/>
+        </w:rPr>
+      </w:pPr>
+    </w:p>
+    <w:p>
+      <w:pPr>
+        <w:rPr>
+          <w:b/>
+          <w:bCs/>
+        </w:rPr>
+      </w:pPr>
+      <w:r>
+        <w:rPr>
+          <w:b/>
+          <w:bCs/>
+        </w:rPr>
+        <w:t>Comments for Spam vs Ham</w:t>
+      </w:r>
+    </w:p>
+    <w:p/>
+    <w:p>
+      <w:r>
+        <w:t xml:space="preserve">You have used LSTM model to train this on </w:t>
+      </w:r>
+      <w:proofErr w:type="spellStart"/>
+      <w:r>
+        <w:t>sms</w:t>
+      </w:r>
+      <w:proofErr w:type="spellEnd"/>
+      <w:r>
+        <w:t xml:space="preserve"> dataset. You may want </w:t>
+      </w:r>
+      <w:proofErr w:type="gramStart"/>
+      <w:r>
+        <w:t>consider</w:t>
+      </w:r>
+      <w:proofErr w:type="gramEnd"/>
+      <w:r>
+        <w:t xml:space="preserve"> using </w:t>
+      </w:r>
+      <w:proofErr w:type="spellStart"/>
+      <w:r>
+        <w:t>bidrectional</w:t>
+      </w:r>
+      <w:proofErr w:type="spellEnd"/>
+      <w:r>
+        <w:t xml:space="preserve"> LSTMs which generally gives better performance. You could also consider pre trained models like </w:t>
+      </w:r>
+      <w:proofErr w:type="spellStart"/>
+      <w:r>
+        <w:t>bert</w:t>
+      </w:r>
+      <w:proofErr w:type="spellEnd"/>
+      <w:r>
+        <w:t xml:space="preserve"> which will reduced the cost of  training</w:t>
       </w:r>
     </w:p>
     <w:sectPr>
-      <w:pgSz w:h="15840" w:w="12240"/>
-      <w:pgMar w:bottom="1440" w:top="1440" w:left="1440" w:right="1440" w:header="720" w:footer="720"/>
+      <w:pgSz w:w="12240" w:h="15840"/>
+      <w:pgMar w:top="1440" w:right="1440" w:bottom="1440" w:left="1440" w:header="720" w:footer="720" w:gutter="0"/>
       <w:pgNumType w:start="1"/>
+      <w:cols w:space="720"/>
     </w:sectPr>
   </w:body>
 </w:document>
 </file>
 
 <file path=word/numbering.xml><?xml version="1.0" encoding="utf-8"?>
-<w:numbering xmlns:mc="http://schemas.openxmlformats.org/markup-compatibility/2006" xmlns:o="urn:schemas-microsoft-com:office:office" xmlns:r="http://schemas.openxmlformats.org/officeDocument/2006/relationships" xmlns:m="http://schemas.openxmlformats.org/officeDocument/2006/math" xmlns:v="urn:schemas-microsoft-com:vml" xmlns:wp="http://schemas.openxmlformats.org/drawingml/2006/wordprocessingDrawing" xmlns:w10="urn:schemas-microsoft-com:office:word" xmlns:w="http://schemas.openxmlformats.org/wordprocessingml/2006/main" xmlns:wne="http://schemas.microsoft.com/office/word/2006/wordml" xmlns:sl="http://schemas.openxmlformats.org/schemaLibrary/2006/main" xmlns:a="http://schemas.openxmlformats.org/drawingml/2006/main" xmlns:pic="http://schemas.openxmlformats.org/drawingml/2006/picture" xmlns:c="http://schemas.openxmlformats.org/drawingml/2006/chart" xmlns:lc="http://schemas.openxmlformats.org/drawingml/2006/lockedCanvas" xmlns:dgm="http://schemas.openxmlformats.org/drawingml/2006/diagram" xmlns:wps="http://schemas.microsoft.com/office/word/2010/wordprocessingShape" xmlns:wpg="http://schemas.microsoft.com/office/word/2010/wordprocessingGroup" xmlns:w14="http://schemas.microsoft.com/office/word/2010/wordml" xmlns:w15="http://schemas.microsoft.com/office/word/2012/wordml">
-  <w:abstractNum w:abstractNumId="1">
+<w:numbering xmlns:wpc="http://schemas.microsoft.com/office/word/2010/wordprocessingCanvas" xmlns:cx="http://schemas.microsoft.com/office/drawing/2014/chartex" xmlns:cx1="http://schemas.microsoft.com/office/drawing/2015/9/8/chartex" xmlns:cx2="http://schemas.microsoft.com/office/drawing/2015/10/21/chartex" xmlns:cx3="http://schemas.microsoft.com/office/drawing/2016/5/9/chartex" xmlns:cx4="http://schemas.microsoft.com/office/drawing/2016/5/10/chartex" xmlns:cx5="http://schemas.microsoft.com/office/drawing/2016/5/11/chartex" xmlns:cx6="http://schemas.microsoft.com/office/drawing/2016/5/12/chartex" xmlns:cx7="http://schemas.microsoft.com/office/drawing/2016/5/13/chartex" xmlns:cx8="http://schemas.microsoft.com/office/drawing/2016/5/14/chartex" xmlns:mc="http://schemas.openxmlformats.org/markup-compatibility/2006" xmlns:aink="http://schemas.microsoft.com/office/drawing/2016/ink" xmlns:am3d="http://schemas.microsoft.com/office/drawing/2017/model3d" xmlns:o="urn:schemas-microsoft-com:office:office" xmlns:r="http://schemas.openxmlformats.org/officeDocument/2006/relationships" xmlns:m="http://schemas.openxmlformats.org/officeDocument/2006/math" xmlns:v="urn:schemas-microsoft-com:vml" xmlns:wp14="http://schemas.microsoft.com/office/word/2010/wordprocessingDrawing" xmlns:wp="http://schemas.openxmlformats.org/drawingml/2006/wordprocessingDrawing" xmlns:w10="urn:schemas-microsoft-com:office:word" xmlns:w="http://schemas.openxmlformats.org/wordprocessingml/2006/main" xmlns:w14="http://schemas.microsoft.com/office/word/2010/wordml" xmlns:w15="http://schemas.microsoft.com/office/word/2012/wordml" xmlns:w16cex="http://schemas.microsoft.com/office/word/2018/wordml/cex" xmlns:w16cid="http://schemas.microsoft.com/office/word/2016/wordml/cid" xmlns:w16="http://schemas.microsoft.com/office/word/2018/wordml" xmlns:w16se="http://schemas.microsoft.com/office/word/2015/wordml/symex" xmlns:wpg="http://schemas.microsoft.com/office/word/2010/wordprocessingGroup" xmlns:wpi="http://schemas.microsoft.com/office/word/2010/wordprocessingInk" xmlns:wne="http://schemas.microsoft.com/office/word/2006/wordml" xmlns:wps="http://schemas.microsoft.com/office/word/2010/wordprocessingShape" mc:Ignorable="w14 w15 w16se w16cid w16 w16cex wp14">
+  <w:abstractNum w:abstractNumId="0" w15:restartNumberingAfterBreak="0">
+    <w:nsid w:val="55D34427"/>
+    <w:multiLevelType w:val="multilevel"/>
+    <w:tmpl w:val="839EBE06"/>
     <w:lvl w:ilvl="0">
       <w:start w:val="1"/>
       <w:numFmt w:val="decimal"/>
@@ -270,20 +421,20 @@
     </w:lvl>
   </w:abstractNum>
   <w:num w:numId="1">
-    <w:abstractNumId w:val="1"/>
+    <w:abstractNumId w:val="0"/>
   </w:num>
 </w:numbering>
 </file>
 
 <file path=word/styles.xml><?xml version="1.0" encoding="utf-8"?>
-<w:styles xmlns:mc="http://schemas.openxmlformats.org/markup-compatibility/2006" xmlns:o="urn:schemas-microsoft-com:office:office" xmlns:r="http://schemas.openxmlformats.org/officeDocument/2006/relationships" xmlns:m="http://schemas.openxmlformats.org/officeDocument/2006/math" xmlns:v="urn:schemas-microsoft-com:vml" xmlns:wp="http://schemas.openxmlformats.org/drawingml/2006/wordprocessingDrawing" xmlns:w10="urn:schemas-microsoft-com:office:word" xmlns:w="http://schemas.openxmlformats.org/wordprocessingml/2006/main" xmlns:wne="http://schemas.microsoft.com/office/word/2006/wordml" xmlns:sl="http://schemas.openxmlformats.org/schemaLibrary/2006/main" xmlns:a="http://schemas.openxmlformats.org/drawingml/2006/main" xmlns:pic="http://schemas.openxmlformats.org/drawingml/2006/picture" xmlns:c="http://schemas.openxmlformats.org/drawingml/2006/chart" xmlns:lc="http://schemas.openxmlformats.org/drawingml/2006/lockedCanvas" xmlns:dgm="http://schemas.openxmlformats.org/drawingml/2006/diagram" xmlns:wps="http://schemas.microsoft.com/office/word/2010/wordprocessingShape" xmlns:wpg="http://schemas.microsoft.com/office/word/2010/wordprocessingGroup" xmlns:w14="http://schemas.microsoft.com/office/word/2010/wordml" xmlns:w15="http://schemas.microsoft.com/office/word/2012/wordml">
+<w:styles xmlns:mc="http://schemas.openxmlformats.org/markup-compatibility/2006" xmlns:r="http://schemas.openxmlformats.org/officeDocument/2006/relationships" xmlns:w="http://schemas.openxmlformats.org/wordprocessingml/2006/main" xmlns:w14="http://schemas.microsoft.com/office/word/2010/wordml" xmlns:w15="http://schemas.microsoft.com/office/word/2012/wordml" xmlns:w16cex="http://schemas.microsoft.com/office/word/2018/wordml/cex" xmlns:w16cid="http://schemas.microsoft.com/office/word/2016/wordml/cid" xmlns:w16="http://schemas.microsoft.com/office/word/2018/wordml" xmlns:w16se="http://schemas.microsoft.com/office/word/2015/wordml/symex" mc:Ignorable="w14 w15 w16se w16cid w16 w16cex">
   <w:docDefaults>
     <w:rPrDefault>
       <w:rPr>
-        <w:rFonts w:ascii="Arial" w:cs="Arial" w:eastAsia="Arial" w:hAnsi="Arial"/>
+        <w:rFonts w:ascii="Arial" w:eastAsia="Arial" w:hAnsi="Arial" w:cs="Arial"/>
         <w:sz w:val="22"/>
         <w:szCs w:val="22"/>
-        <w:lang w:val="en"/>
+        <w:lang w:val="en" w:eastAsia="en-GB" w:bidi="ar-SA"/>
       </w:rPr>
     </w:rPrDefault>
     <w:pPrDefault>
@@ -292,20 +443,399 @@
       </w:pPr>
     </w:pPrDefault>
   </w:docDefaults>
-  <w:style w:type="paragraph" w:styleId="Normal" w:default="1">
-    <w:name w:val="normal"/>
-  </w:style>
-  <w:style w:type="table" w:styleId="TableNormal" w:default="1">
-    <w:name w:val="Table Normal"/>
+  <w:latentStyles w:defLockedState="0" w:defUIPriority="99" w:defSemiHidden="0" w:defUnhideWhenUsed="0" w:defQFormat="0" w:count="376">
+    <w:lsdException w:name="Normal" w:uiPriority="0" w:qFormat="1"/>
+    <w:lsdException w:name="heading 1" w:uiPriority="9" w:qFormat="1"/>
+    <w:lsdException w:name="heading 2" w:semiHidden="1" w:uiPriority="9" w:unhideWhenUsed="1" w:qFormat="1"/>
+    <w:lsdException w:name="heading 3" w:semiHidden="1" w:uiPriority="9" w:unhideWhenUsed="1" w:qFormat="1"/>
+    <w:lsdException w:name="heading 4" w:semiHidden="1" w:uiPriority="9" w:unhideWhenUsed="1" w:qFormat="1"/>
+    <w:lsdException w:name="heading 5" w:semiHidden="1" w:uiPriority="9" w:unhideWhenUsed="1" w:qFormat="1"/>
+    <w:lsdException w:name="heading 6" w:semiHidden="1" w:uiPriority="9" w:unhideWhenUsed="1" w:qFormat="1"/>
+    <w:lsdException w:name="heading 7" w:semiHidden="1" w:uiPriority="9" w:unhideWhenUsed="1" w:qFormat="1"/>
+    <w:lsdException w:name="heading 8" w:semiHidden="1" w:uiPriority="9" w:unhideWhenUsed="1" w:qFormat="1"/>
+    <w:lsdException w:name="heading 9" w:semiHidden="1" w:uiPriority="9" w:unhideWhenUsed="1" w:qFormat="1"/>
+    <w:lsdException w:name="index 1" w:semiHidden="1" w:unhideWhenUsed="1"/>
+    <w:lsdException w:name="index 2" w:semiHidden="1" w:unhideWhenUsed="1"/>
+    <w:lsdException w:name="index 3" w:semiHidden="1" w:unhideWhenUsed="1"/>
+    <w:lsdException w:name="index 4" w:semiHidden="1" w:unhideWhenUsed="1"/>
+    <w:lsdException w:name="index 5" w:semiHidden="1" w:unhideWhenUsed="1"/>
+    <w:lsdException w:name="index 6" w:semiHidden="1" w:unhideWhenUsed="1"/>
+    <w:lsdException w:name="index 7" w:semiHidden="1" w:unhideWhenUsed="1"/>
+    <w:lsdException w:name="index 8" w:semiHidden="1" w:unhideWhenUsed="1"/>
+    <w:lsdException w:name="index 9" w:semiHidden="1" w:unhideWhenUsed="1"/>
+    <w:lsdException w:name="toc 1" w:semiHidden="1" w:uiPriority="39" w:unhideWhenUsed="1"/>
+    <w:lsdException w:name="toc 2" w:semiHidden="1" w:uiPriority="39" w:unhideWhenUsed="1"/>
+    <w:lsdException w:name="toc 3" w:semiHidden="1" w:uiPriority="39" w:unhideWhenUsed="1"/>
+    <w:lsdException w:name="toc 4" w:semiHidden="1" w:uiPriority="39" w:unhideWhenUsed="1"/>
+    <w:lsdException w:name="toc 5" w:semiHidden="1" w:uiPriority="39" w:unhideWhenUsed="1"/>
+    <w:lsdException w:name="toc 6" w:semiHidden="1" w:uiPriority="39" w:unhideWhenUsed="1"/>
+    <w:lsdException w:name="toc 7" w:semiHidden="1" w:uiPriority="39" w:unhideWhenUsed="1"/>
+    <w:lsdException w:name="toc 8" w:semiHidden="1" w:uiPriority="39" w:unhideWhenUsed="1"/>
+    <w:lsdException w:name="toc 9" w:semiHidden="1" w:uiPriority="39" w:unhideWhenUsed="1"/>
+    <w:lsdException w:name="Normal Indent" w:semiHidden="1" w:unhideWhenUsed="1"/>
+    <w:lsdException w:name="footnote text" w:semiHidden="1" w:unhideWhenUsed="1"/>
+    <w:lsdException w:name="annotation text" w:semiHidden="1" w:unhideWhenUsed="1"/>
+    <w:lsdException w:name="header" w:semiHidden="1" w:unhideWhenUsed="1"/>
+    <w:lsdException w:name="footer" w:semiHidden="1" w:unhideWhenUsed="1"/>
+    <w:lsdException w:name="index heading" w:semiHidden="1" w:unhideWhenUsed="1"/>
+    <w:lsdException w:name="caption" w:semiHidden="1" w:uiPriority="35" w:unhideWhenUsed="1" w:qFormat="1"/>
+    <w:lsdException w:name="table of figures" w:semiHidden="1" w:unhideWhenUsed="1"/>
+    <w:lsdException w:name="envelope address" w:semiHidden="1" w:unhideWhenUsed="1"/>
+    <w:lsdException w:name="envelope return" w:semiHidden="1" w:unhideWhenUsed="1"/>
+    <w:lsdException w:name="footnote reference" w:semiHidden="1" w:unhideWhenUsed="1"/>
+    <w:lsdException w:name="annotation reference" w:semiHidden="1" w:unhideWhenUsed="1"/>
+    <w:lsdException w:name="line number" w:semiHidden="1" w:unhideWhenUsed="1"/>
+    <w:lsdException w:name="page number" w:semiHidden="1" w:unhideWhenUsed="1"/>
+    <w:lsdException w:name="endnote reference" w:semiHidden="1" w:unhideWhenUsed="1"/>
+    <w:lsdException w:name="endnote text" w:semiHidden="1" w:unhideWhenUsed="1"/>
+    <w:lsdException w:name="table of authorities" w:semiHidden="1" w:unhideWhenUsed="1"/>
+    <w:lsdException w:name="macro" w:semiHidden="1" w:unhideWhenUsed="1"/>
+    <w:lsdException w:name="toa heading" w:semiHidden="1" w:unhideWhenUsed="1"/>
+    <w:lsdException w:name="List" w:semiHidden="1" w:unhideWhenUsed="1"/>
+    <w:lsdException w:name="List Bullet" w:semiHidden="1" w:unhideWhenUsed="1"/>
+    <w:lsdException w:name="List Number" w:semiHidden="1" w:unhideWhenUsed="1"/>
+    <w:lsdException w:name="List 2" w:semiHidden="1" w:unhideWhenUsed="1"/>
+    <w:lsdException w:name="List 3" w:semiHidden="1" w:unhideWhenUsed="1"/>
+    <w:lsdException w:name="List 4" w:semiHidden="1" w:unhideWhenUsed="1"/>
+    <w:lsdException w:name="List 5" w:semiHidden="1" w:unhideWhenUsed="1"/>
+    <w:lsdException w:name="List Bullet 2" w:semiHidden="1" w:unhideWhenUsed="1"/>
+    <w:lsdException w:name="List Bullet 3" w:semiHidden="1" w:unhideWhenUsed="1"/>
+    <w:lsdException w:name="List Bullet 4" w:semiHidden="1" w:unhideWhenUsed="1"/>
+    <w:lsdException w:name="List Bullet 5" w:semiHidden="1" w:unhideWhenUsed="1"/>
+    <w:lsdException w:name="List Number 2" w:semiHidden="1" w:unhideWhenUsed="1"/>
+    <w:lsdException w:name="List Number 3" w:semiHidden="1" w:unhideWhenUsed="1"/>
+    <w:lsdException w:name="List Number 4" w:semiHidden="1" w:unhideWhenUsed="1"/>
+    <w:lsdException w:name="List Number 5" w:semiHidden="1" w:unhideWhenUsed="1"/>
+    <w:lsdException w:name="Title" w:uiPriority="10" w:qFormat="1"/>
+    <w:lsdException w:name="Closing" w:semiHidden="1" w:unhideWhenUsed="1"/>
+    <w:lsdException w:name="Signature" w:semiHidden="1" w:unhideWhenUsed="1"/>
+    <w:lsdException w:name="Default Paragraph Font" w:semiHidden="1" w:uiPriority="1" w:unhideWhenUsed="1"/>
+    <w:lsdException w:name="Body Text" w:semiHidden="1" w:unhideWhenUsed="1"/>
+    <w:lsdException w:name="Body Text Indent" w:semiHidden="1" w:unhideWhenUsed="1"/>
+    <w:lsdException w:name="List Continue" w:semiHidden="1" w:unhideWhenUsed="1"/>
+    <w:lsdException w:name="List Continue 2" w:semiHidden="1" w:unhideWhenUsed="1"/>
+    <w:lsdException w:name="List Continue 3" w:semiHidden="1" w:unhideWhenUsed="1"/>
+    <w:lsdException w:name="List Continue 4" w:semiHidden="1" w:unhideWhenUsed="1"/>
+    <w:lsdException w:name="List Continue 5" w:semiHidden="1" w:unhideWhenUsed="1"/>
+    <w:lsdException w:name="Message Header" w:semiHidden="1" w:unhideWhenUsed="1"/>
+    <w:lsdException w:name="Subtitle" w:uiPriority="11" w:qFormat="1"/>
+    <w:lsdException w:name="Salutation" w:semiHidden="1" w:unhideWhenUsed="1"/>
+    <w:lsdException w:name="Date" w:semiHidden="1" w:unhideWhenUsed="1"/>
+    <w:lsdException w:name="Body Text First Indent" w:semiHidden="1" w:unhideWhenUsed="1"/>
+    <w:lsdException w:name="Body Text First Indent 2" w:semiHidden="1" w:unhideWhenUsed="1"/>
+    <w:lsdException w:name="Note Heading" w:semiHidden="1" w:unhideWhenUsed="1"/>
+    <w:lsdException w:name="Body Text 2" w:semiHidden="1" w:unhideWhenUsed="1"/>
+    <w:lsdException w:name="Body Text 3" w:semiHidden="1" w:unhideWhenUsed="1"/>
+    <w:lsdException w:name="Body Text Indent 2" w:semiHidden="1" w:unhideWhenUsed="1"/>
+    <w:lsdException w:name="Body Text Indent 3" w:semiHidden="1" w:unhideWhenUsed="1"/>
+    <w:lsdException w:name="Block Text" w:semiHidden="1" w:unhideWhenUsed="1"/>
+    <w:lsdException w:name="Hyperlink" w:semiHidden="1" w:unhideWhenUsed="1"/>
+    <w:lsdException w:name="FollowedHyperlink" w:semiHidden="1" w:unhideWhenUsed="1"/>
+    <w:lsdException w:name="Strong" w:uiPriority="22" w:qFormat="1"/>
+    <w:lsdException w:name="Emphasis" w:uiPriority="20" w:qFormat="1"/>
+    <w:lsdException w:name="Document Map" w:semiHidden="1" w:unhideWhenUsed="1"/>
+    <w:lsdException w:name="Plain Text" w:semiHidden="1" w:unhideWhenUsed="1"/>
+    <w:lsdException w:name="E-mail Signature" w:semiHidden="1" w:unhideWhenUsed="1"/>
+    <w:lsdException w:name="HTML Top of Form" w:semiHidden="1" w:unhideWhenUsed="1"/>
+    <w:lsdException w:name="HTML Bottom of Form" w:semiHidden="1" w:unhideWhenUsed="1"/>
+    <w:lsdException w:name="Normal (Web)" w:semiHidden="1" w:unhideWhenUsed="1"/>
+    <w:lsdException w:name="HTML Acronym" w:semiHidden="1" w:unhideWhenUsed="1"/>
+    <w:lsdException w:name="HTML Address" w:semiHidden="1" w:unhideWhenUsed="1"/>
+    <w:lsdException w:name="HTML Cite" w:semiHidden="1" w:unhideWhenUsed="1"/>
+    <w:lsdException w:name="HTML Code" w:semiHidden="1" w:unhideWhenUsed="1"/>
+    <w:lsdException w:name="HTML Definition" w:semiHidden="1" w:unhideWhenUsed="1"/>
+    <w:lsdException w:name="HTML Keyboard" w:semiHidden="1" w:unhideWhenUsed="1"/>
+    <w:lsdException w:name="HTML Preformatted" w:semiHidden="1" w:unhideWhenUsed="1"/>
+    <w:lsdException w:name="HTML Sample" w:semiHidden="1" w:unhideWhenUsed="1"/>
+    <w:lsdException w:name="HTML Typewriter" w:semiHidden="1" w:unhideWhenUsed="1"/>
+    <w:lsdException w:name="HTML Variable" w:semiHidden="1" w:unhideWhenUsed="1"/>
+    <w:lsdException w:name="Normal Table" w:semiHidden="1" w:unhideWhenUsed="1"/>
+    <w:lsdException w:name="annotation subject" w:semiHidden="1" w:unhideWhenUsed="1"/>
+    <w:lsdException w:name="No List" w:semiHidden="1" w:unhideWhenUsed="1"/>
+    <w:lsdException w:name="Outline List 1" w:semiHidden="1" w:unhideWhenUsed="1"/>
+    <w:lsdException w:name="Outline List 2" w:semiHidden="1" w:unhideWhenUsed="1"/>
+    <w:lsdException w:name="Outline List 3" w:semiHidden="1" w:unhideWhenUsed="1"/>
+    <w:lsdException w:name="Table Simple 1" w:semiHidden="1" w:unhideWhenUsed="1"/>
+    <w:lsdException w:name="Table Simple 2" w:semiHidden="1" w:unhideWhenUsed="1"/>
+    <w:lsdException w:name="Table Simple 3" w:semiHidden="1" w:unhideWhenUsed="1"/>
+    <w:lsdException w:name="Table Classic 1" w:semiHidden="1" w:unhideWhenUsed="1"/>
+    <w:lsdException w:name="Table Classic 2" w:semiHidden="1" w:unhideWhenUsed="1"/>
+    <w:lsdException w:name="Table Classic 3" w:semiHidden="1" w:unhideWhenUsed="1"/>
+    <w:lsdException w:name="Table Classic 4" w:semiHidden="1" w:unhideWhenUsed="1"/>
+    <w:lsdException w:name="Table Colorful 1" w:semiHidden="1" w:unhideWhenUsed="1"/>
+    <w:lsdException w:name="Table Colorful 2" w:semiHidden="1" w:unhideWhenUsed="1"/>
+    <w:lsdException w:name="Table Colorful 3" w:semiHidden="1" w:unhideWhenUsed="1"/>
+    <w:lsdException w:name="Table Columns 1" w:semiHidden="1" w:unhideWhenUsed="1"/>
+    <w:lsdException w:name="Table Columns 2" w:semiHidden="1" w:unhideWhenUsed="1"/>
+    <w:lsdException w:name="Table Columns 3" w:semiHidden="1" w:unhideWhenUsed="1"/>
+    <w:lsdException w:name="Table Columns 4" w:semiHidden="1" w:unhideWhenUsed="1"/>
+    <w:lsdException w:name="Table Columns 5" w:semiHidden="1" w:unhideWhenUsed="1"/>
+    <w:lsdException w:name="Table Grid 1" w:semiHidden="1" w:unhideWhenUsed="1"/>
+    <w:lsdException w:name="Table Grid 2" w:semiHidden="1" w:unhideWhenUsed="1"/>
+    <w:lsdException w:name="Table Grid 3" w:semiHidden="1" w:unhideWhenUsed="1"/>
+    <w:lsdException w:name="Table Grid 4" w:semiHidden="1" w:unhideWhenUsed="1"/>
+    <w:lsdException w:name="Table Grid 5" w:semiHidden="1" w:unhideWhenUsed="1"/>
+    <w:lsdException w:name="Table Grid 6" w:semiHidden="1" w:unhideWhenUsed="1"/>
+    <w:lsdException w:name="Table Grid 7" w:semiHidden="1" w:unhideWhenUsed="1"/>
+    <w:lsdException w:name="Table Grid 8" w:semiHidden="1" w:unhideWhenUsed="1"/>
+    <w:lsdException w:name="Table List 1" w:semiHidden="1" w:unhideWhenUsed="1"/>
+    <w:lsdException w:name="Table List 2" w:semiHidden="1" w:unhideWhenUsed="1"/>
+    <w:lsdException w:name="Table List 3" w:semiHidden="1" w:unhideWhenUsed="1"/>
+    <w:lsdException w:name="Table List 4" w:semiHidden="1" w:unhideWhenUsed="1"/>
+    <w:lsdException w:name="Table List 5" w:semiHidden="1" w:unhideWhenUsed="1"/>
+    <w:lsdException w:name="Table List 6" w:semiHidden="1" w:unhideWhenUsed="1"/>
+    <w:lsdException w:name="Table List 7" w:semiHidden="1" w:unhideWhenUsed="1"/>
+    <w:lsdException w:name="Table List 8" w:semiHidden="1" w:unhideWhenUsed="1"/>
+    <w:lsdException w:name="Table 3D effects 1" w:semiHidden="1" w:unhideWhenUsed="1"/>
+    <w:lsdException w:name="Table 3D effects 2" w:semiHidden="1" w:unhideWhenUsed="1"/>
+    <w:lsdException w:name="Table 3D effects 3" w:semiHidden="1" w:unhideWhenUsed="1"/>
+    <w:lsdException w:name="Table Contemporary" w:semiHidden="1" w:unhideWhenUsed="1"/>
+    <w:lsdException w:name="Table Elegant" w:semiHidden="1" w:unhideWhenUsed="1"/>
+    <w:lsdException w:name="Table Professional" w:semiHidden="1" w:unhideWhenUsed="1"/>
+    <w:lsdException w:name="Table Subtle 1" w:semiHidden="1" w:unhideWhenUsed="1"/>
+    <w:lsdException w:name="Table Subtle 2" w:semiHidden="1" w:unhideWhenUsed="1"/>
+    <w:lsdException w:name="Table Web 1" w:semiHidden="1" w:unhideWhenUsed="1"/>
+    <w:lsdException w:name="Table Web 2" w:semiHidden="1" w:unhideWhenUsed="1"/>
+    <w:lsdException w:name="Table Web 3" w:semiHidden="1" w:unhideWhenUsed="1"/>
+    <w:lsdException w:name="Balloon Text" w:semiHidden="1" w:unhideWhenUsed="1"/>
+    <w:lsdException w:name="Table Grid" w:uiPriority="39"/>
+    <w:lsdException w:name="Table Theme" w:semiHidden="1" w:unhideWhenUsed="1"/>
+    <w:lsdException w:name="Placeholder Text" w:semiHidden="1"/>
+    <w:lsdException w:name="No Spacing" w:uiPriority="1" w:qFormat="1"/>
+    <w:lsdException w:name="Light Shading" w:uiPriority="60"/>
+    <w:lsdException w:name="Light List" w:uiPriority="61"/>
+    <w:lsdException w:name="Light Grid" w:uiPriority="62"/>
+    <w:lsdException w:name="Medium Shading 1" w:uiPriority="63"/>
+    <w:lsdException w:name="Medium Shading 2" w:uiPriority="64"/>
+    <w:lsdException w:name="Medium List 1" w:uiPriority="65"/>
+    <w:lsdException w:name="Medium List 2" w:uiPriority="66"/>
+    <w:lsdException w:name="Medium Grid 1" w:uiPriority="67"/>
+    <w:lsdException w:name="Medium Grid 2" w:uiPriority="68"/>
+    <w:lsdException w:name="Medium Grid 3" w:uiPriority="69"/>
+    <w:lsdException w:name="Dark List" w:uiPriority="70"/>
+    <w:lsdException w:name="Colorful Shading" w:uiPriority="71"/>
+    <w:lsdException w:name="Colorful List" w:uiPriority="72"/>
+    <w:lsdException w:name="Colorful Grid" w:uiPriority="73"/>
+    <w:lsdException w:name="Light Shading Accent 1" w:uiPriority="60"/>
+    <w:lsdException w:name="Light List Accent 1" w:uiPriority="61"/>
+    <w:lsdException w:name="Light Grid Accent 1" w:uiPriority="62"/>
+    <w:lsdException w:name="Medium Shading 1 Accent 1" w:uiPriority="63"/>
+    <w:lsdException w:name="Medium Shading 2 Accent 1" w:uiPriority="64"/>
+    <w:lsdException w:name="Medium List 1 Accent 1" w:uiPriority="65"/>
+    <w:lsdException w:name="Revision" w:semiHidden="1"/>
+    <w:lsdException w:name="List Paragraph" w:uiPriority="34" w:qFormat="1"/>
+    <w:lsdException w:name="Quote" w:uiPriority="29" w:qFormat="1"/>
+    <w:lsdException w:name="Intense Quote" w:uiPriority="30" w:qFormat="1"/>
+    <w:lsdException w:name="Medium List 2 Accent 1" w:uiPriority="66"/>
+    <w:lsdException w:name="Medium Grid 1 Accent 1" w:uiPriority="67"/>
+    <w:lsdException w:name="Medium Grid 2 Accent 1" w:uiPriority="68"/>
+    <w:lsdException w:name="Medium Grid 3 Accent 1" w:uiPriority="69"/>
+    <w:lsdException w:name="Dark List Accent 1" w:uiPriority="70"/>
+    <w:lsdException w:name="Colorful Shading Accent 1" w:uiPriority="71"/>
+    <w:lsdException w:name="Colorful List Accent 1" w:uiPriority="72"/>
+    <w:lsdException w:name="Colorful Grid Accent 1" w:uiPriority="73"/>
+    <w:lsdException w:name="Light Shading Accent 2" w:uiPriority="60"/>
+    <w:lsdException w:name="Light List Accent 2" w:uiPriority="61"/>
+    <w:lsdException w:name="Light Grid Accent 2" w:uiPriority="62"/>
+    <w:lsdException w:name="Medium Shading 1 Accent 2" w:uiPriority="63"/>
+    <w:lsdException w:name="Medium Shading 2 Accent 2" w:uiPriority="64"/>
+    <w:lsdException w:name="Medium List 1 Accent 2" w:uiPriority="65"/>
+    <w:lsdException w:name="Medium List 2 Accent 2" w:uiPriority="66"/>
+    <w:lsdException w:name="Medium Grid 1 Accent 2" w:uiPriority="67"/>
+    <w:lsdException w:name="Medium Grid 2 Accent 2" w:uiPriority="68"/>
+    <w:lsdException w:name="Medium Grid 3 Accent 2" w:uiPriority="69"/>
+    <w:lsdException w:name="Dark List Accent 2" w:uiPriority="70"/>
+    <w:lsdException w:name="Colorful Shading Accent 2" w:uiPriority="71"/>
+    <w:lsdException w:name="Colorful List Accent 2" w:uiPriority="72"/>
+    <w:lsdException w:name="Colorful Grid Accent 2" w:uiPriority="73"/>
+    <w:lsdException w:name="Light Shading Accent 3" w:uiPriority="60"/>
+    <w:lsdException w:name="Light List Accent 3" w:uiPriority="61"/>
+    <w:lsdException w:name="Light Grid Accent 3" w:uiPriority="62"/>
+    <w:lsdException w:name="Medium Shading 1 Accent 3" w:uiPriority="63"/>
+    <w:lsdException w:name="Medium Shading 2 Accent 3" w:uiPriority="64"/>
+    <w:lsdException w:name="Medium List 1 Accent 3" w:uiPriority="65"/>
+    <w:lsdException w:name="Medium List 2 Accent 3" w:uiPriority="66"/>
+    <w:lsdException w:name="Medium Grid 1 Accent 3" w:uiPriority="67"/>
+    <w:lsdException w:name="Medium Grid 2 Accent 3" w:uiPriority="68"/>
+    <w:lsdException w:name="Medium Grid 3 Accent 3" w:uiPriority="69"/>
+    <w:lsdException w:name="Dark List Accent 3" w:uiPriority="70"/>
+    <w:lsdException w:name="Colorful Shading Accent 3" w:uiPriority="71"/>
+    <w:lsdException w:name="Colorful List Accent 3" w:uiPriority="72"/>
+    <w:lsdException w:name="Colorful Grid Accent 3" w:uiPriority="73"/>
+    <w:lsdException w:name="Light Shading Accent 4" w:uiPriority="60"/>
+    <w:lsdException w:name="Light List Accent 4" w:uiPriority="61"/>
+    <w:lsdException w:name="Light Grid Accent 4" w:uiPriority="62"/>
+    <w:lsdException w:name="Medium Shading 1 Accent 4" w:uiPriority="63"/>
+    <w:lsdException w:name="Medium Shading 2 Accent 4" w:uiPriority="64"/>
+    <w:lsdException w:name="Medium List 1 Accent 4" w:uiPriority="65"/>
+    <w:lsdException w:name="Medium List 2 Accent 4" w:uiPriority="66"/>
+    <w:lsdException w:name="Medium Grid 1 Accent 4" w:uiPriority="67"/>
+    <w:lsdException w:name="Medium Grid 2 Accent 4" w:uiPriority="68"/>
+    <w:lsdException w:name="Medium Grid 3 Accent 4" w:uiPriority="69"/>
+    <w:lsdException w:name="Dark List Accent 4" w:uiPriority="70"/>
+    <w:lsdException w:name="Colorful Shading Accent 4" w:uiPriority="71"/>
+    <w:lsdException w:name="Colorful List Accent 4" w:uiPriority="72"/>
+    <w:lsdException w:name="Colorful Grid Accent 4" w:uiPriority="73"/>
+    <w:lsdException w:name="Light Shading Accent 5" w:uiPriority="60"/>
+    <w:lsdException w:name="Light List Accent 5" w:uiPriority="61"/>
+    <w:lsdException w:name="Light Grid Accent 5" w:uiPriority="62"/>
+    <w:lsdException w:name="Medium Shading 1 Accent 5" w:uiPriority="63"/>
+    <w:lsdException w:name="Medium Shading 2 Accent 5" w:uiPriority="64"/>
+    <w:lsdException w:name="Medium List 1 Accent 5" w:uiPriority="65"/>
+    <w:lsdException w:name="Medium List 2 Accent 5" w:uiPriority="66"/>
+    <w:lsdException w:name="Medium Grid 1 Accent 5" w:uiPriority="67"/>
+    <w:lsdException w:name="Medium Grid 2 Accent 5" w:uiPriority="68"/>
+    <w:lsdException w:name="Medium Grid 3 Accent 5" w:uiPriority="69"/>
+    <w:lsdException w:name="Dark List Accent 5" w:uiPriority="70"/>
+    <w:lsdException w:name="Colorful Shading Accent 5" w:uiPriority="71"/>
+    <w:lsdException w:name="Colorful List Accent 5" w:uiPriority="72"/>
+    <w:lsdException w:name="Colorful Grid Accent 5" w:uiPriority="73"/>
+    <w:lsdException w:name="Light Shading Accent 6" w:uiPriority="60"/>
+    <w:lsdException w:name="Light List Accent 6" w:uiPriority="61"/>
+    <w:lsdException w:name="Light Grid Accent 6" w:uiPriority="62"/>
+    <w:lsdException w:name="Medium Shading 1 Accent 6" w:uiPriority="63"/>
+    <w:lsdException w:name="Medium Shading 2 Accent 6" w:uiPriority="64"/>
+    <w:lsdException w:name="Medium List 1 Accent 6" w:uiPriority="65"/>
+    <w:lsdException w:name="Medium List 2 Accent 6" w:uiPriority="66"/>
+    <w:lsdException w:name="Medium Grid 1 Accent 6" w:uiPriority="67"/>
+    <w:lsdException w:name="Medium Grid 2 Accent 6" w:uiPriority="68"/>
+    <w:lsdException w:name="Medium Grid 3 Accent 6" w:uiPriority="69"/>
+    <w:lsdException w:name="Dark List Accent 6" w:uiPriority="70"/>
+    <w:lsdException w:name="Colorful Shading Accent 6" w:uiPriority="71"/>
+    <w:lsdException w:name="Colorful List Accent 6" w:uiPriority="72"/>
+    <w:lsdException w:name="Colorful Grid Accent 6" w:uiPriority="73"/>
+    <w:lsdException w:name="Subtle Emphasis" w:uiPriority="19" w:qFormat="1"/>
+    <w:lsdException w:name="Intense Emphasis" w:uiPriority="21" w:qFormat="1"/>
+    <w:lsdException w:name="Subtle Reference" w:uiPriority="31" w:qFormat="1"/>
+    <w:lsdException w:name="Intense Reference" w:uiPriority="32" w:qFormat="1"/>
+    <w:lsdException w:name="Book Title" w:uiPriority="33" w:qFormat="1"/>
+    <w:lsdException w:name="Bibliography" w:semiHidden="1" w:uiPriority="37" w:unhideWhenUsed="1"/>
+    <w:lsdException w:name="TOC Heading" w:semiHidden="1" w:uiPriority="39" w:unhideWhenUsed="1" w:qFormat="1"/>
+    <w:lsdException w:name="Plain Table 1" w:uiPriority="41"/>
+    <w:lsdException w:name="Plain Table 2" w:uiPriority="42"/>
+    <w:lsdException w:name="Plain Table 3" w:uiPriority="43"/>
+    <w:lsdException w:name="Plain Table 4" w:uiPriority="44"/>
+    <w:lsdException w:name="Plain Table 5" w:uiPriority="45"/>
+    <w:lsdException w:name="Grid Table Light" w:uiPriority="40"/>
+    <w:lsdException w:name="Grid Table 1 Light" w:uiPriority="46"/>
+    <w:lsdException w:name="Grid Table 2" w:uiPriority="47"/>
+    <w:lsdException w:name="Grid Table 3" w:uiPriority="48"/>
+    <w:lsdException w:name="Grid Table 4" w:uiPriority="49"/>
+    <w:lsdException w:name="Grid Table 5 Dark" w:uiPriority="50"/>
+    <w:lsdException w:name="Grid Table 6 Colorful" w:uiPriority="51"/>
+    <w:lsdException w:name="Grid Table 7 Colorful" w:uiPriority="52"/>
+    <w:lsdException w:name="Grid Table 1 Light Accent 1" w:uiPriority="46"/>
+    <w:lsdException w:name="Grid Table 2 Accent 1" w:uiPriority="47"/>
+    <w:lsdException w:name="Grid Table 3 Accent 1" w:uiPriority="48"/>
+    <w:lsdException w:name="Grid Table 4 Accent 1" w:uiPriority="49"/>
+    <w:lsdException w:name="Grid Table 5 Dark Accent 1" w:uiPriority="50"/>
+    <w:lsdException w:name="Grid Table 6 Colorful Accent 1" w:uiPriority="51"/>
+    <w:lsdException w:name="Grid Table 7 Colorful Accent 1" w:uiPriority="52"/>
+    <w:lsdException w:name="Grid Table 1 Light Accent 2" w:uiPriority="46"/>
+    <w:lsdException w:name="Grid Table 2 Accent 2" w:uiPriority="47"/>
+    <w:lsdException w:name="Grid Table 3 Accent 2" w:uiPriority="48"/>
+    <w:lsdException w:name="Grid Table 4 Accent 2" w:uiPriority="49"/>
+    <w:lsdException w:name="Grid Table 5 Dark Accent 2" w:uiPriority="50"/>
+    <w:lsdException w:name="Grid Table 6 Colorful Accent 2" w:uiPriority="51"/>
+    <w:lsdException w:name="Grid Table 7 Colorful Accent 2" w:uiPriority="52"/>
+    <w:lsdException w:name="Grid Table 1 Light Accent 3" w:uiPriority="46"/>
+    <w:lsdException w:name="Grid Table 2 Accent 3" w:uiPriority="47"/>
+    <w:lsdException w:name="Grid Table 3 Accent 3" w:uiPriority="48"/>
+    <w:lsdException w:name="Grid Table 4 Accent 3" w:uiPriority="49"/>
+    <w:lsdException w:name="Grid Table 5 Dark Accent 3" w:uiPriority="50"/>
+    <w:lsdException w:name="Grid Table 6 Colorful Accent 3" w:uiPriority="51"/>
+    <w:lsdException w:name="Grid Table 7 Colorful Accent 3" w:uiPriority="52"/>
+    <w:lsdException w:name="Grid Table 1 Light Accent 4" w:uiPriority="46"/>
+    <w:lsdException w:name="Grid Table 2 Accent 4" w:uiPriority="47"/>
+    <w:lsdException w:name="Grid Table 3 Accent 4" w:uiPriority="48"/>
+    <w:lsdException w:name="Grid Table 4 Accent 4" w:uiPriority="49"/>
+    <w:lsdException w:name="Grid Table 5 Dark Accent 4" w:uiPriority="50"/>
+    <w:lsdException w:name="Grid Table 6 Colorful Accent 4" w:uiPriority="51"/>
+    <w:lsdException w:name="Grid Table 7 Colorful Accent 4" w:uiPriority="52"/>
+    <w:lsdException w:name="Grid Table 1 Light Accent 5" w:uiPriority="46"/>
+    <w:lsdException w:name="Grid Table 2 Accent 5" w:uiPriority="47"/>
+    <w:lsdException w:name="Grid Table 3 Accent 5" w:uiPriority="48"/>
+    <w:lsdException w:name="Grid Table 4 Accent 5" w:uiPriority="49"/>
+    <w:lsdException w:name="Grid Table 5 Dark Accent 5" w:uiPriority="50"/>
+    <w:lsdException w:name="Grid Table 6 Colorful Accent 5" w:uiPriority="51"/>
+    <w:lsdException w:name="Grid Table 7 Colorful Accent 5" w:uiPriority="52"/>
+    <w:lsdException w:name="Grid Table 1 Light Accent 6" w:uiPriority="46"/>
+    <w:lsdException w:name="Grid Table 2 Accent 6" w:uiPriority="47"/>
+    <w:lsdException w:name="Grid Table 3 Accent 6" w:uiPriority="48"/>
+    <w:lsdException w:name="Grid Table 4 Accent 6" w:uiPriority="49"/>
+    <w:lsdException w:name="Grid Table 5 Dark Accent 6" w:uiPriority="50"/>
+    <w:lsdException w:name="Grid Table 6 Colorful Accent 6" w:uiPriority="51"/>
+    <w:lsdException w:name="Grid Table 7 Colorful Accent 6" w:uiPriority="52"/>
+    <w:lsdException w:name="List Table 1 Light" w:uiPriority="46"/>
+    <w:lsdException w:name="List Table 2" w:uiPriority="47"/>
+    <w:lsdException w:name="List Table 3" w:uiPriority="48"/>
+    <w:lsdException w:name="List Table 4" w:uiPriority="49"/>
+    <w:lsdException w:name="List Table 5 Dark" w:uiPriority="50"/>
+    <w:lsdException w:name="List Table 6 Colorful" w:uiPriority="51"/>
+    <w:lsdException w:name="List Table 7 Colorful" w:uiPriority="52"/>
+    <w:lsdException w:name="List Table 1 Light Accent 1" w:uiPriority="46"/>
+    <w:lsdException w:name="List Table 2 Accent 1" w:uiPriority="47"/>
+    <w:lsdException w:name="List Table 3 Accent 1" w:uiPriority="48"/>
+    <w:lsdException w:name="List Table 4 Accent 1" w:uiPriority="49"/>
+    <w:lsdException w:name="List Table 5 Dark Accent 1" w:uiPriority="50"/>
+    <w:lsdException w:name="List Table 6 Colorful Accent 1" w:uiPriority="51"/>
+    <w:lsdException w:name="List Table 7 Colorful Accent 1" w:uiPriority="52"/>
+    <w:lsdException w:name="List Table 1 Light Accent 2" w:uiPriority="46"/>
+    <w:lsdException w:name="List Table 2 Accent 2" w:uiPriority="47"/>
+    <w:lsdException w:name="List Table 3 Accent 2" w:uiPriority="48"/>
+    <w:lsdException w:name="List Table 4 Accent 2" w:uiPriority="49"/>
+    <w:lsdException w:name="List Table 5 Dark Accent 2" w:uiPriority="50"/>
+    <w:lsdException w:name="List Table 6 Colorful Accent 2" w:uiPriority="51"/>
+    <w:lsdException w:name="List Table 7 Colorful Accent 2" w:uiPriority="52"/>
+    <w:lsdException w:name="List Table 1 Light Accent 3" w:uiPriority="46"/>
+    <w:lsdException w:name="List Table 2 Accent 3" w:uiPriority="47"/>
+    <w:lsdException w:name="List Table 3 Accent 3" w:uiPriority="48"/>
+    <w:lsdException w:name="List Table 4 Accent 3" w:uiPriority="49"/>
+    <w:lsdException w:name="List Table 5 Dark Accent 3" w:uiPriority="50"/>
+    <w:lsdException w:name="List Table 6 Colorful Accent 3" w:uiPriority="51"/>
+    <w:lsdException w:name="List Table 7 Colorful Accent 3" w:uiPriority="52"/>
+    <w:lsdException w:name="List Table 1 Light Accent 4" w:uiPriority="46"/>
+    <w:lsdException w:name="List Table 2 Accent 4" w:uiPriority="47"/>
+    <w:lsdException w:name="List Table 3 Accent 4" w:uiPriority="48"/>
+    <w:lsdException w:name="List Table 4 Accent 4" w:uiPriority="49"/>
+    <w:lsdException w:name="List Table 5 Dark Accent 4" w:uiPriority="50"/>
+    <w:lsdException w:name="List Table 6 Colorful Accent 4" w:uiPriority="51"/>
+    <w:lsdException w:name="List Table 7 Colorful Accent 4" w:uiPriority="52"/>
+    <w:lsdException w:name="List Table 1 Light Accent 5" w:uiPriority="46"/>
+    <w:lsdException w:name="List Table 2 Accent 5" w:uiPriority="47"/>
+    <w:lsdException w:name="List Table 3 Accent 5" w:uiPriority="48"/>
+    <w:lsdException w:name="List Table 4 Accent 5" w:uiPriority="49"/>
+    <w:lsdException w:name="List Table 5 Dark Accent 5" w:uiPriority="50"/>
+    <w:lsdException w:name="List Table 6 Colorful Accent 5" w:uiPriority="51"/>
+    <w:lsdException w:name="List Table 7 Colorful Accent 5" w:uiPriority="52"/>
+    <w:lsdException w:name="List Table 1 Light Accent 6" w:uiPriority="46"/>
+    <w:lsdException w:name="List Table 2 Accent 6" w:uiPriority="47"/>
+    <w:lsdException w:name="List Table 3 Accent 6" w:uiPriority="48"/>
+    <w:lsdException w:name="List Table 4 Accent 6" w:uiPriority="49"/>
+    <w:lsdException w:name="List Table 5 Dark Accent 6" w:uiPriority="50"/>
+    <w:lsdException w:name="List Table 6 Colorful Accent 6" w:uiPriority="51"/>
+    <w:lsdException w:name="List Table 7 Colorful Accent 6" w:uiPriority="52"/>
+    <w:lsdException w:name="Mention" w:semiHidden="1" w:unhideWhenUsed="1"/>
+    <w:lsdException w:name="Smart Hyperlink" w:semiHidden="1" w:unhideWhenUsed="1"/>
+    <w:lsdException w:name="Hashtag" w:semiHidden="1" w:unhideWhenUsed="1"/>
+    <w:lsdException w:name="Unresolved Mention" w:semiHidden="1" w:unhideWhenUsed="1"/>
+    <w:lsdException w:name="Smart Link" w:semiHidden="1" w:unhideWhenUsed="1"/>
+  </w:latentStyles>
+  <w:style w:type="paragraph" w:default="1" w:styleId="Normal">
+    <w:name w:val="Normal"/>
+    <w:qFormat/>
   </w:style>
   <w:style w:type="paragraph" w:styleId="Heading1">
     <w:name w:val="heading 1"/>
     <w:basedOn w:val="Normal"/>
     <w:next w:val="Normal"/>
+    <w:uiPriority w:val="9"/>
+    <w:qFormat/>
     <w:pPr>
-      <w:keepNext w:val="1"/>
-      <w:keepLines w:val="1"/>
-      <w:spacing w:after="120" w:before="400" w:lineRule="auto"/>
+      <w:keepNext/>
+      <w:keepLines/>
+      <w:spacing w:before="400" w:after="120"/>
+      <w:outlineLvl w:val="0"/>
     </w:pPr>
     <w:rPr>
       <w:sz w:val="40"/>
@@ -316,13 +846,17 @@
     <w:name w:val="heading 2"/>
     <w:basedOn w:val="Normal"/>
     <w:next w:val="Normal"/>
+    <w:uiPriority w:val="9"/>
+    <w:semiHidden/>
+    <w:unhideWhenUsed/>
+    <w:qFormat/>
     <w:pPr>
-      <w:keepNext w:val="1"/>
-      <w:keepLines w:val="1"/>
-      <w:spacing w:after="120" w:before="360" w:lineRule="auto"/>
+      <w:keepNext/>
+      <w:keepLines/>
+      <w:spacing w:before="360" w:after="120"/>
+      <w:outlineLvl w:val="1"/>
     </w:pPr>
     <w:rPr>
-      <w:b w:val="0"/>
       <w:sz w:val="32"/>
       <w:szCs w:val="32"/>
     </w:rPr>
@@ -331,13 +865,17 @@
     <w:name w:val="heading 3"/>
     <w:basedOn w:val="Normal"/>
     <w:next w:val="Normal"/>
+    <w:uiPriority w:val="9"/>
+    <w:semiHidden/>
+    <w:unhideWhenUsed/>
+    <w:qFormat/>
     <w:pPr>
-      <w:keepNext w:val="1"/>
-      <w:keepLines w:val="1"/>
-      <w:spacing w:after="80" w:before="320" w:lineRule="auto"/>
+      <w:keepNext/>
+      <w:keepLines/>
+      <w:spacing w:before="320" w:after="80"/>
+      <w:outlineLvl w:val="2"/>
     </w:pPr>
     <w:rPr>
-      <w:b w:val="0"/>
       <w:color w:val="434343"/>
       <w:sz w:val="28"/>
       <w:szCs w:val="28"/>
@@ -347,10 +885,15 @@
     <w:name w:val="heading 4"/>
     <w:basedOn w:val="Normal"/>
     <w:next w:val="Normal"/>
+    <w:uiPriority w:val="9"/>
+    <w:semiHidden/>
+    <w:unhideWhenUsed/>
+    <w:qFormat/>
     <w:pPr>
-      <w:keepNext w:val="1"/>
-      <w:keepLines w:val="1"/>
-      <w:spacing w:after="80" w:before="280" w:lineRule="auto"/>
+      <w:keepNext/>
+      <w:keepLines/>
+      <w:spacing w:before="280" w:after="80"/>
+      <w:outlineLvl w:val="3"/>
     </w:pPr>
     <w:rPr>
       <w:color w:val="666666"/>
@@ -362,41 +905,76 @@
     <w:name w:val="heading 5"/>
     <w:basedOn w:val="Normal"/>
     <w:next w:val="Normal"/>
+    <w:uiPriority w:val="9"/>
+    <w:semiHidden/>
+    <w:unhideWhenUsed/>
+    <w:qFormat/>
     <w:pPr>
-      <w:keepNext w:val="1"/>
-      <w:keepLines w:val="1"/>
-      <w:spacing w:after="80" w:before="240" w:lineRule="auto"/>
+      <w:keepNext/>
+      <w:keepLines/>
+      <w:spacing w:before="240" w:after="80"/>
+      <w:outlineLvl w:val="4"/>
     </w:pPr>
     <w:rPr>
       <w:color w:val="666666"/>
-      <w:sz w:val="22"/>
-      <w:szCs w:val="22"/>
     </w:rPr>
   </w:style>
   <w:style w:type="paragraph" w:styleId="Heading6">
     <w:name w:val="heading 6"/>
     <w:basedOn w:val="Normal"/>
     <w:next w:val="Normal"/>
+    <w:uiPriority w:val="9"/>
+    <w:semiHidden/>
+    <w:unhideWhenUsed/>
+    <w:qFormat/>
     <w:pPr>
-      <w:keepNext w:val="1"/>
-      <w:keepLines w:val="1"/>
-      <w:spacing w:after="80" w:before="240" w:lineRule="auto"/>
+      <w:keepNext/>
+      <w:keepLines/>
+      <w:spacing w:before="240" w:after="80"/>
+      <w:outlineLvl w:val="5"/>
     </w:pPr>
     <w:rPr>
-      <w:i w:val="1"/>
+      <w:i/>
       <w:color w:val="666666"/>
-      <w:sz w:val="22"/>
-      <w:szCs w:val="22"/>
     </w:rPr>
+  </w:style>
+  <w:style w:type="character" w:default="1" w:styleId="DefaultParagraphFont">
+    <w:name w:val="Default Paragraph Font"/>
+    <w:uiPriority w:val="1"/>
+    <w:semiHidden/>
+    <w:unhideWhenUsed/>
+  </w:style>
+  <w:style w:type="table" w:default="1" w:styleId="TableNormal">
+    <w:name w:val="Normal Table"/>
+    <w:uiPriority w:val="99"/>
+    <w:semiHidden/>
+    <w:unhideWhenUsed/>
+    <w:tblPr>
+      <w:tblInd w:w="0" w:type="dxa"/>
+      <w:tblCellMar>
+        <w:top w:w="0" w:type="dxa"/>
+        <w:left w:w="108" w:type="dxa"/>
+        <w:bottom w:w="0" w:type="dxa"/>
+        <w:right w:w="108" w:type="dxa"/>
+      </w:tblCellMar>
+    </w:tblPr>
+  </w:style>
+  <w:style w:type="numbering" w:default="1" w:styleId="NoList">
+    <w:name w:val="No List"/>
+    <w:uiPriority w:val="99"/>
+    <w:semiHidden/>
+    <w:unhideWhenUsed/>
   </w:style>
   <w:style w:type="paragraph" w:styleId="Title">
     <w:name w:val="Title"/>
     <w:basedOn w:val="Normal"/>
     <w:next w:val="Normal"/>
+    <w:uiPriority w:val="10"/>
+    <w:qFormat/>
     <w:pPr>
-      <w:keepNext w:val="1"/>
-      <w:keepLines w:val="1"/>
-      <w:spacing w:after="60" w:before="0" w:lineRule="auto"/>
+      <w:keepNext/>
+      <w:keepLines/>
+      <w:spacing w:after="60"/>
     </w:pPr>
     <w:rPr>
       <w:sz w:val="52"/>
@@ -407,14 +985,14 @@
     <w:name w:val="Subtitle"/>
     <w:basedOn w:val="Normal"/>
     <w:next w:val="Normal"/>
+    <w:uiPriority w:val="11"/>
+    <w:qFormat/>
     <w:pPr>
-      <w:keepNext w:val="1"/>
-      <w:keepLines w:val="1"/>
-      <w:spacing w:after="320" w:before="0" w:lineRule="auto"/>
+      <w:keepNext/>
+      <w:keepLines/>
+      <w:spacing w:after="320"/>
     </w:pPr>
     <w:rPr>
-      <w:rFonts w:ascii="Arial" w:cs="Arial" w:eastAsia="Arial" w:hAnsi="Arial"/>
-      <w:i w:val="0"/>
       <w:color w:val="666666"/>
       <w:sz w:val="30"/>
       <w:szCs w:val="30"/>

</xml_diff>